<commit_message>
finalizing meta data doc
</commit_message>
<xml_diff>
--- a/metadata_doc.docx
+++ b/metadata_doc.docx
@@ -56,12 +56,10 @@
     </w:p>
     <w:p>
       <w:pPr>
-        <w:pStyle w:val="Heading3"/>
-      </w:pPr>
-      <w:bookmarkStart w:id="21" w:name="dataset-title"/>
-      <w:bookmarkEnd w:id="21"/>
-      <w:r>
-        <w:t xml:space="preserve">Dataset Title</w:t>
+        <w:pStyle w:val="Date"/>
+      </w:pPr>
+      <w:r>
+        <w:t xml:space="preserve">9/10/2021</w:t>
       </w:r>
     </w:p>
     <w:p>
@@ -69,26 +67,51 @@
         <w:pStyle w:val="FirstParagraph"/>
       </w:pPr>
       <w:r>
-        <w:rPr>
-          <w:i/>
-        </w:rPr>
-        <w:t xml:space="preserve">Include what, where, and when in the dataset title</w:t>
+        <w:t xml:space="preserve">Please revise and fill in missing information highlighted in yellow. The information in this documet will be used to create the EML of the data packege to be published on the Environmenta Data Initiative (EDI) repository.</w:t>
       </w:r>
     </w:p>
     <w:p>
       <w:pPr>
-        <w:pStyle w:val="BodyText"/>
-      </w:pPr>
-      <w:r>
-        <w:t xml:space="preserve">2009 and 2016 soil and/ wood density samples location used in the carbon storage analysis at Palmyra Atoll</w:t>
+        <w:pStyle w:val="Heading3"/>
+      </w:pPr>
+      <w:bookmarkStart w:id="21" w:name="data-package-title"/>
+      <w:bookmarkEnd w:id="21"/>
+      <w:r>
+        <w:t xml:space="preserve">Data Package Title</w:t>
       </w:r>
     </w:p>
     <w:p>
       <w:pPr>
+        <w:pStyle w:val="FirstParagraph"/>
+      </w:pPr>
+      <w:r>
+        <w:t xml:space="preserve">Palmyra Atoll soil and/or wood density sampling locations used in the carbon storage analysis</w:t>
+      </w:r>
+    </w:p>
+    <w:p>
+      <w:pPr>
         <w:pStyle w:val="Heading3"/>
       </w:pPr>
-      <w:bookmarkStart w:id="22" w:name="abstract"/>
+      <w:bookmarkStart w:id="22" w:name="dataset-title"/>
       <w:bookmarkEnd w:id="22"/>
+      <w:r>
+        <w:t xml:space="preserve">Dataset Title</w:t>
+      </w:r>
+    </w:p>
+    <w:p>
+      <w:pPr>
+        <w:pStyle w:val="FirstParagraph"/>
+      </w:pPr>
+      <w:r>
+        <w:t xml:space="preserve">2009_2016_soil_wood_samples_location_plamyra</w:t>
+      </w:r>
+    </w:p>
+    <w:p>
+      <w:pPr>
+        <w:pStyle w:val="Heading3"/>
+      </w:pPr>
+      <w:bookmarkStart w:id="23" w:name="abstract"/>
+      <w:bookmarkEnd w:id="23"/>
       <w:r>
         <w:t xml:space="preserve">Abstract</w:t>
       </w:r>
@@ -166,7 +189,11 @@
           <w:p>
             <w:pPr>
               <w:pStyle w:val="Compact"/>
-            </w:pPr>
+              <w:jc w:val="left"/>
+            </w:pPr>
+            <w:r>
+              <w:t xml:space="preserve">Soil and/or wood density sampling locations</w:t>
+            </w:r>
           </w:p>
         </w:tc>
       </w:tr>
@@ -206,7 +233,11 @@
           <w:p>
             <w:pPr>
               <w:pStyle w:val="Compact"/>
-            </w:pPr>
+              <w:jc w:val="left"/>
+            </w:pPr>
+            <w:r>
+              <w:t xml:space="preserve">Palmyra Atoll</w:t>
+            </w:r>
           </w:p>
         </w:tc>
       </w:tr>
@@ -226,7 +257,11 @@
           <w:p>
             <w:pPr>
               <w:pStyle w:val="Compact"/>
-            </w:pPr>
+              <w:jc w:val="left"/>
+            </w:pPr>
+            <w:r>
+              <w:t xml:space="preserve">2009 and 2016</w:t>
+            </w:r>
           </w:p>
         </w:tc>
       </w:tr>
@@ -255,8 +290,8 @@
       <w:pPr>
         <w:pStyle w:val="Heading3"/>
       </w:pPr>
-      <w:bookmarkStart w:id="23" w:name="creators"/>
-      <w:bookmarkEnd w:id="23"/>
+      <w:bookmarkStart w:id="24" w:name="creators"/>
+      <w:bookmarkEnd w:id="24"/>
       <w:r>
         <w:t xml:space="preserve">Creators</w:t>
       </w:r>
@@ -269,7 +304,551 @@
         <w:rPr>
           <w:i/>
         </w:rPr>
-        <w:t xml:space="preserve">These are the people who will show up as authors in the dataset citation. These are the individuals who have provided intellectual or other significant contributions to the creation of this dataset</w:t>
+        <w:t xml:space="preserve">These are the people who will show up as authors in the dataset citation. These are the individuals who have provided intellectual or other significant contributions to the creation of this dataset. Please add the information of all individulas that should be part of the authroship of this dataset</w:t>
+      </w:r>
+    </w:p>
+    <w:tbl>
+      <w:tblPr>
+        <w:tblStyle w:val="TableNormal"/>
+        <w:tblW w:type="pct" w:w="5000.0"/>
+        <w:tblLook w:firstRow="1"/>
+      </w:tblPr>
+      <w:tblGrid>
+        <w:gridCol w:w="927"/>
+        <w:gridCol w:w="1212"/>
+        <w:gridCol w:w="1070"/>
+        <w:gridCol w:w="1783"/>
+        <w:gridCol w:w="2211"/>
+        <w:gridCol w:w="713"/>
+      </w:tblGrid>
+      <w:tr>
+        <w:trPr>
+          <w:cnfStyle w:firstRow="1"/>
+        </w:trPr>
+        <w:tc>
+          <w:tcPr>
+            <w:tcBorders>
+              <w:bottom w:val="single"/>
+            </w:tcBorders>
+            <w:vAlign w:val="bottom"/>
+          </w:tcPr>
+          <w:p>
+            <w:pPr>
+              <w:pStyle w:val="Compact"/>
+              <w:jc w:val="left"/>
+            </w:pPr>
+            <w:r>
+              <w:t xml:space="preserve">First Name</w:t>
+            </w:r>
+          </w:p>
+        </w:tc>
+        <w:tc>
+          <w:tcPr>
+            <w:tcBorders>
+              <w:bottom w:val="single"/>
+            </w:tcBorders>
+            <w:vAlign w:val="bottom"/>
+          </w:tcPr>
+          <w:p>
+            <w:pPr>
+              <w:pStyle w:val="Compact"/>
+              <w:jc w:val="left"/>
+            </w:pPr>
+            <w:r>
+              <w:t xml:space="preserve">Middle Initial</w:t>
+            </w:r>
+          </w:p>
+        </w:tc>
+        <w:tc>
+          <w:tcPr>
+            <w:tcBorders>
+              <w:bottom w:val="single"/>
+            </w:tcBorders>
+            <w:vAlign w:val="bottom"/>
+          </w:tcPr>
+          <w:p>
+            <w:pPr>
+              <w:pStyle w:val="Compact"/>
+              <w:jc w:val="left"/>
+            </w:pPr>
+            <w:r>
+              <w:t xml:space="preserve">Last Name</w:t>
+            </w:r>
+          </w:p>
+        </w:tc>
+        <w:tc>
+          <w:tcPr>
+            <w:tcBorders>
+              <w:bottom w:val="single"/>
+            </w:tcBorders>
+            <w:vAlign w:val="bottom"/>
+          </w:tcPr>
+          <w:p>
+            <w:pPr>
+              <w:pStyle w:val="Compact"/>
+              <w:jc w:val="left"/>
+            </w:pPr>
+            <w:r>
+              <w:t xml:space="preserve">Organization</w:t>
+            </w:r>
+          </w:p>
+        </w:tc>
+        <w:tc>
+          <w:tcPr>
+            <w:tcBorders>
+              <w:bottom w:val="single"/>
+            </w:tcBorders>
+            <w:vAlign w:val="bottom"/>
+          </w:tcPr>
+          <w:p>
+            <w:pPr>
+              <w:pStyle w:val="Compact"/>
+              <w:jc w:val="left"/>
+            </w:pPr>
+            <w:r>
+              <w:t xml:space="preserve">e-mail address</w:t>
+            </w:r>
+          </w:p>
+        </w:tc>
+        <w:tc>
+          <w:tcPr>
+            <w:tcBorders>
+              <w:bottom w:val="single"/>
+            </w:tcBorders>
+            <w:vAlign w:val="bottom"/>
+          </w:tcPr>
+          <w:p>
+            <w:pPr>
+              <w:pStyle w:val="Compact"/>
+              <w:jc w:val="left"/>
+            </w:pPr>
+            <w:r>
+              <w:t xml:space="preserve">ORCID ID</w:t>
+            </w:r>
+          </w:p>
+        </w:tc>
+      </w:tr>
+      <w:tr>
+        <w:tc>
+          <w:p>
+            <w:pPr>
+              <w:pStyle w:val="Compact"/>
+              <w:jc w:val="left"/>
+            </w:pPr>
+            <w:r>
+              <w:t xml:space="preserve">Kate</w:t>
+            </w:r>
+          </w:p>
+        </w:tc>
+        <w:tc>
+          <w:p>
+            <w:pPr>
+              <w:pStyle w:val="Compact"/>
+            </w:pPr>
+          </w:p>
+        </w:tc>
+        <w:tc>
+          <w:p>
+            <w:pPr>
+              <w:pStyle w:val="Compact"/>
+              <w:jc w:val="left"/>
+            </w:pPr>
+            <w:r>
+              <w:t xml:space="preserve">Longley-Wood</w:t>
+            </w:r>
+          </w:p>
+        </w:tc>
+        <w:tc>
+          <w:p>
+            <w:pPr>
+              <w:pStyle w:val="Compact"/>
+              <w:jc w:val="left"/>
+            </w:pPr>
+            <w:r>
+              <w:t xml:space="preserve">The Nature Concervancy</w:t>
+            </w:r>
+          </w:p>
+        </w:tc>
+        <w:tc>
+          <w:p>
+            <w:pPr>
+              <w:pStyle w:val="Compact"/>
+              <w:jc w:val="left"/>
+            </w:pPr>
+            <w:hyperlink r:id="rId25">
+              <w:r>
+                <w:rPr>
+                  <w:rStyle w:val="Hyperlink"/>
+                </w:rPr>
+                <w:t xml:space="preserve">kathryn.longley-wood@tnc.org</w:t>
+              </w:r>
+            </w:hyperlink>
+          </w:p>
+        </w:tc>
+        <w:tc>
+          <w:p>
+            <w:pPr>
+              <w:pStyle w:val="Compact"/>
+            </w:pPr>
+          </w:p>
+        </w:tc>
+      </w:tr>
+    </w:tbl>
+    <w:p>
+      <w:pPr>
+        <w:pStyle w:val="Heading3"/>
+      </w:pPr>
+      <w:bookmarkStart w:id="26" w:name="other-personnel-names-and-roles"/>
+      <w:bookmarkEnd w:id="26"/>
+      <w:r>
+        <w:t xml:space="preserve">Other personnel names and roles</w:t>
+      </w:r>
+    </w:p>
+    <w:p>
+      <w:pPr>
+        <w:pStyle w:val="FirstParagraph"/>
+      </w:pPr>
+      <w:r>
+        <w:rPr>
+          <w:i/>
+        </w:rPr>
+        <w:t xml:space="preserve">Who should a data user contact with questions about these data?</w:t>
+      </w:r>
+      <w:r>
+        <w:t xml:space="preserve"> </w:t>
+      </w:r>
+      <w:r>
+        <w:rPr>
+          <w:i/>
+        </w:rPr>
+        <w:t xml:space="preserve">There must be at least one person or organization name to serve as the contact for this dataset.</w:t>
+      </w:r>
+      <w:r>
+        <w:t xml:space="preserve"> </w:t>
+      </w:r>
+      <w:r>
+        <w:rPr>
+          <w:i/>
+        </w:rPr>
+        <w:t xml:space="preserve">You may also list other personnel who participated in the project (such as field crew, lab tech, data entry etc.) in this table with optional fields e-mail addresses, organization and ORCID ID.</w:t>
+      </w:r>
+    </w:p>
+    <w:tbl>
+      <w:tblPr>
+        <w:tblStyle w:val="TableNormal"/>
+        <w:tblW w:type="pct" w:w="5000.0"/>
+        <w:tblLook w:firstRow="1"/>
+      </w:tblPr>
+      <w:tblGrid>
+        <w:gridCol w:w="798"/>
+        <w:gridCol w:w="1043"/>
+        <w:gridCol w:w="920"/>
+        <w:gridCol w:w="1534"/>
+        <w:gridCol w:w="1903"/>
+        <w:gridCol w:w="675"/>
+        <w:gridCol w:w="1043"/>
+      </w:tblGrid>
+      <w:tr>
+        <w:trPr>
+          <w:cnfStyle w:firstRow="1"/>
+        </w:trPr>
+        <w:tc>
+          <w:tcPr>
+            <w:tcBorders>
+              <w:bottom w:val="single"/>
+            </w:tcBorders>
+            <w:vAlign w:val="bottom"/>
+          </w:tcPr>
+          <w:p>
+            <w:pPr>
+              <w:pStyle w:val="Compact"/>
+              <w:jc w:val="left"/>
+            </w:pPr>
+            <w:r>
+              <w:t xml:space="preserve">First Name</w:t>
+            </w:r>
+          </w:p>
+        </w:tc>
+        <w:tc>
+          <w:tcPr>
+            <w:tcBorders>
+              <w:bottom w:val="single"/>
+            </w:tcBorders>
+            <w:vAlign w:val="bottom"/>
+          </w:tcPr>
+          <w:p>
+            <w:pPr>
+              <w:pStyle w:val="Compact"/>
+              <w:jc w:val="left"/>
+            </w:pPr>
+            <w:r>
+              <w:t xml:space="preserve">Middle Initial</w:t>
+            </w:r>
+          </w:p>
+        </w:tc>
+        <w:tc>
+          <w:tcPr>
+            <w:tcBorders>
+              <w:bottom w:val="single"/>
+            </w:tcBorders>
+            <w:vAlign w:val="bottom"/>
+          </w:tcPr>
+          <w:p>
+            <w:pPr>
+              <w:pStyle w:val="Compact"/>
+              <w:jc w:val="left"/>
+            </w:pPr>
+            <w:r>
+              <w:t xml:space="preserve">Last Name</w:t>
+            </w:r>
+          </w:p>
+        </w:tc>
+        <w:tc>
+          <w:tcPr>
+            <w:tcBorders>
+              <w:bottom w:val="single"/>
+            </w:tcBorders>
+            <w:vAlign w:val="bottom"/>
+          </w:tcPr>
+          <w:p>
+            <w:pPr>
+              <w:pStyle w:val="Compact"/>
+              <w:jc w:val="left"/>
+            </w:pPr>
+            <w:r>
+              <w:t xml:space="preserve">Organization</w:t>
+            </w:r>
+          </w:p>
+        </w:tc>
+        <w:tc>
+          <w:tcPr>
+            <w:tcBorders>
+              <w:bottom w:val="single"/>
+            </w:tcBorders>
+            <w:vAlign w:val="bottom"/>
+          </w:tcPr>
+          <w:p>
+            <w:pPr>
+              <w:pStyle w:val="Compact"/>
+              <w:jc w:val="left"/>
+            </w:pPr>
+            <w:r>
+              <w:t xml:space="preserve">e-mail address</w:t>
+            </w:r>
+          </w:p>
+        </w:tc>
+        <w:tc>
+          <w:tcPr>
+            <w:tcBorders>
+              <w:bottom w:val="single"/>
+            </w:tcBorders>
+            <w:vAlign w:val="bottom"/>
+          </w:tcPr>
+          <w:p>
+            <w:pPr>
+              <w:pStyle w:val="Compact"/>
+              <w:jc w:val="left"/>
+            </w:pPr>
+            <w:r>
+              <w:t xml:space="preserve">ORCID ID</w:t>
+            </w:r>
+          </w:p>
+        </w:tc>
+        <w:tc>
+          <w:tcPr>
+            <w:tcBorders>
+              <w:bottom w:val="single"/>
+            </w:tcBorders>
+            <w:vAlign w:val="bottom"/>
+          </w:tcPr>
+          <w:p>
+            <w:pPr>
+              <w:pStyle w:val="Compact"/>
+              <w:jc w:val="left"/>
+            </w:pPr>
+            <w:r>
+              <w:t xml:space="preserve">Role in project</w:t>
+            </w:r>
+          </w:p>
+        </w:tc>
+      </w:tr>
+      <w:tr>
+        <w:tc>
+          <w:p>
+            <w:pPr>
+              <w:pStyle w:val="Compact"/>
+              <w:jc w:val="left"/>
+            </w:pPr>
+            <w:r>
+              <w:t xml:space="preserve">Kate</w:t>
+            </w:r>
+          </w:p>
+        </w:tc>
+        <w:tc>
+          <w:p>
+            <w:pPr>
+              <w:pStyle w:val="Compact"/>
+            </w:pPr>
+          </w:p>
+        </w:tc>
+        <w:tc>
+          <w:p>
+            <w:pPr>
+              <w:pStyle w:val="Compact"/>
+              <w:jc w:val="left"/>
+            </w:pPr>
+            <w:r>
+              <w:t xml:space="preserve">Longley-Wood</w:t>
+            </w:r>
+          </w:p>
+        </w:tc>
+        <w:tc>
+          <w:p>
+            <w:pPr>
+              <w:pStyle w:val="Compact"/>
+              <w:jc w:val="left"/>
+            </w:pPr>
+            <w:r>
+              <w:t xml:space="preserve">The Nature Concervancy</w:t>
+            </w:r>
+          </w:p>
+        </w:tc>
+        <w:tc>
+          <w:p>
+            <w:pPr>
+              <w:pStyle w:val="Compact"/>
+              <w:jc w:val="left"/>
+            </w:pPr>
+            <w:hyperlink r:id="rId25">
+              <w:r>
+                <w:rPr>
+                  <w:rStyle w:val="Hyperlink"/>
+                </w:rPr>
+                <w:t xml:space="preserve">kathryn.longley-wood@tnc.org</w:t>
+              </w:r>
+            </w:hyperlink>
+          </w:p>
+        </w:tc>
+        <w:tc>
+          <w:p>
+            <w:pPr>
+              <w:pStyle w:val="Compact"/>
+            </w:pPr>
+          </w:p>
+        </w:tc>
+        <w:tc>
+          <w:p>
+            <w:pPr>
+              <w:pStyle w:val="Compact"/>
+              <w:jc w:val="left"/>
+            </w:pPr>
+            <w:r>
+              <w:t xml:space="preserve">contact</w:t>
+            </w:r>
+          </w:p>
+        </w:tc>
+      </w:tr>
+    </w:tbl>
+    <w:p>
+      <w:pPr>
+        <w:pStyle w:val="Heading3"/>
+      </w:pPr>
+      <w:bookmarkStart w:id="27" w:name="license"/>
+      <w:bookmarkEnd w:id="27"/>
+      <w:r>
+        <w:t xml:space="preserve">License</w:t>
+      </w:r>
+    </w:p>
+    <w:p>
+      <w:pPr>
+        <w:pStyle w:val="FirstParagraph"/>
+      </w:pPr>
+      <w:r>
+        <w:t xml:space="preserve">Select a license for release of your data.</w:t>
+      </w:r>
+    </w:p>
+    <w:p>
+      <w:pPr>
+        <w:pStyle w:val="BodyText"/>
+      </w:pPr>
+      <w:hyperlink r:id="rId28">
+        <w:r>
+          <w:rPr>
+            <w:rStyle w:val="Hyperlink"/>
+          </w:rPr>
+          <w:t xml:space="preserve">CCO – most accommodating of data reuse</w:t>
+        </w:r>
+      </w:hyperlink>
+    </w:p>
+    <w:p>
+      <w:pPr>
+        <w:pStyle w:val="BodyText"/>
+      </w:pPr>
+      <w:r>
+        <w:t xml:space="preserve">or</w:t>
+      </w:r>
+    </w:p>
+    <w:p>
+      <w:pPr>
+        <w:pStyle w:val="BodyText"/>
+      </w:pPr>
+      <w:hyperlink r:id="rId29">
+        <w:r>
+          <w:rPr>
+            <w:rStyle w:val="Hyperlink"/>
+          </w:rPr>
+          <w:t xml:space="preserve">CCBY – requires attribution</w:t>
+        </w:r>
+      </w:hyperlink>
+    </w:p>
+    <w:p>
+      <w:pPr>
+        <w:pStyle w:val="BodyText"/>
+      </w:pPr>
+      <w:r>
+        <w:t xml:space="preserve">You want your data to be published under:</w:t>
+      </w:r>
+    </w:p>
+    <w:p>
+      <w:pPr>
+        <w:pStyle w:val="Heading3"/>
+      </w:pPr>
+      <w:bookmarkStart w:id="30" w:name="keywords"/>
+      <w:bookmarkEnd w:id="30"/>
+      <w:r>
+        <w:t xml:space="preserve">Keywords</w:t>
+      </w:r>
+    </w:p>
+    <w:p>
+      <w:pPr>
+        <w:pStyle w:val="FirstParagraph"/>
+      </w:pPr>
+      <w:r>
+        <w:rPr>
+          <w:i/>
+        </w:rPr>
+        <w:t xml:space="preserve">Using keywords from a controlled vocabulary (CV) will improve the future discovery and reuse of your data. The LTER CV is a good source for keywords. Access the</w:t>
+      </w:r>
+      <w:r>
+        <w:rPr>
+          <w:i/>
+        </w:rPr>
+        <w:t xml:space="preserve"> </w:t>
+      </w:r>
+      <w:hyperlink r:id="rId31">
+        <w:r>
+          <w:rPr>
+            <w:rStyle w:val="Hyperlink"/>
+            <w:i/>
+          </w:rPr>
+          <w:t xml:space="preserve">LTER CV here</w:t>
+        </w:r>
+      </w:hyperlink>
+      <w:r>
+        <w:rPr>
+          <w:i/>
+        </w:rPr>
+        <w:t xml:space="preserve">. Also, please determine one or two keywords that best describe your lab, station, and/or project (e.g., Trout Lake Station, NTL LTER).). Add as many rows to this table as needed</w:t>
       </w:r>
     </w:p>
     <w:tbl>
@@ -296,10 +875,146 @@
               <w:jc w:val="left"/>
             </w:pPr>
             <w:r>
-              <w:t xml:space="preserve">First Name</w:t>
-            </w:r>
-          </w:p>
-        </w:tc>
+              <w:t xml:space="preserve">Keyword</w:t>
+            </w:r>
+          </w:p>
+        </w:tc>
+      </w:tr>
+      <w:tr>
+        <w:tc>
+          <w:p>
+            <w:pPr>
+              <w:pStyle w:val="Compact"/>
+              <w:jc w:val="left"/>
+            </w:pPr>
+            <w:r>
+              <w:t xml:space="preserve">Palmyra Atoll</w:t>
+            </w:r>
+          </w:p>
+        </w:tc>
+      </w:tr>
+      <w:tr>
+        <w:tc>
+          <w:p>
+            <w:pPr>
+              <w:pStyle w:val="Compact"/>
+              <w:jc w:val="left"/>
+            </w:pPr>
+            <w:r>
+              <w:t xml:space="preserve">Wood Samples</w:t>
+            </w:r>
+          </w:p>
+        </w:tc>
+      </w:tr>
+      <w:tr>
+        <w:tc>
+          <w:p>
+            <w:pPr>
+              <w:pStyle w:val="Compact"/>
+              <w:jc w:val="left"/>
+            </w:pPr>
+            <w:r>
+              <w:t xml:space="preserve">Soil Samples</w:t>
+            </w:r>
+          </w:p>
+        </w:tc>
+      </w:tr>
+      <w:tr>
+        <w:tc>
+          <w:p>
+            <w:pPr>
+              <w:pStyle w:val="Compact"/>
+            </w:pPr>
+          </w:p>
+        </w:tc>
+      </w:tr>
+      <w:tr>
+        <w:tc>
+          <w:p>
+            <w:pPr>
+              <w:pStyle w:val="Compact"/>
+            </w:pPr>
+          </w:p>
+        </w:tc>
+      </w:tr>
+      <w:tr>
+        <w:tc>
+          <w:p>
+            <w:pPr>
+              <w:pStyle w:val="Compact"/>
+            </w:pPr>
+          </w:p>
+        </w:tc>
+      </w:tr>
+      <w:tr>
+        <w:tc>
+          <w:p>
+            <w:pPr>
+              <w:pStyle w:val="Compact"/>
+            </w:pPr>
+          </w:p>
+        </w:tc>
+      </w:tr>
+      <w:tr>
+        <w:tc>
+          <w:p>
+            <w:pPr>
+              <w:pStyle w:val="Compact"/>
+            </w:pPr>
+          </w:p>
+        </w:tc>
+      </w:tr>
+      <w:tr>
+        <w:tc>
+          <w:p>
+            <w:pPr>
+              <w:pStyle w:val="Compact"/>
+            </w:pPr>
+          </w:p>
+        </w:tc>
+      </w:tr>
+    </w:tbl>
+    <w:p>
+      <w:pPr>
+        <w:pStyle w:val="Heading3"/>
+      </w:pPr>
+      <w:bookmarkStart w:id="32" w:name="funding-of-this-work"/>
+      <w:bookmarkEnd w:id="32"/>
+      <w:r>
+        <w:t xml:space="preserve">Funding of this work</w:t>
+      </w:r>
+    </w:p>
+    <w:p>
+      <w:pPr>
+        <w:pStyle w:val="FirstParagraph"/>
+      </w:pPr>
+      <w:r>
+        <w:rPr>
+          <w:i/>
+        </w:rPr>
+        <w:t xml:space="preserve">List only the main PI of a grant that supported this project, starting with the main grant first. Add rows to the table if several grants were involved.</w:t>
+      </w:r>
+    </w:p>
+    <w:tbl>
+      <w:tblPr>
+        <w:tblStyle w:val="TableNormal"/>
+        <w:tblW w:type="pct" w:w="4999.999999999999"/>
+        <w:tblLook w:firstRow="1"/>
+      </w:tblPr>
+      <w:tblGrid>
+        <w:gridCol w:w="898"/>
+        <w:gridCol w:w="1123"/>
+        <w:gridCol w:w="842"/>
+        <w:gridCol w:w="617"/>
+        <w:gridCol w:w="786"/>
+        <w:gridCol w:w="954"/>
+        <w:gridCol w:w="954"/>
+        <w:gridCol w:w="1741"/>
+      </w:tblGrid>
+      <w:tr>
+        <w:trPr>
+          <w:cnfStyle w:firstRow="1"/>
+        </w:trPr>
         <w:tc>
           <w:tcPr>
             <w:tcBorders>
@@ -313,7 +1028,7 @@
               <w:jc w:val="left"/>
             </w:pPr>
             <w:r>
-              <w:t xml:space="preserve">Middle Initial</w:t>
+              <w:t xml:space="preserve">PI First Name</w:t>
             </w:r>
           </w:p>
         </w:tc>
@@ -330,7 +1045,7 @@
               <w:jc w:val="left"/>
             </w:pPr>
             <w:r>
-              <w:t xml:space="preserve">Last Name</w:t>
+              <w:t xml:space="preserve">PI Middle Initial</w:t>
             </w:r>
           </w:p>
         </w:tc>
@@ -347,7 +1062,7 @@
               <w:jc w:val="left"/>
             </w:pPr>
             <w:r>
-              <w:t xml:space="preserve">Organization</w:t>
+              <w:t xml:space="preserve">PI Last Name</w:t>
             </w:r>
           </w:p>
         </w:tc>
@@ -364,7 +1079,7 @@
               <w:jc w:val="left"/>
             </w:pPr>
             <w:r>
-              <w:t xml:space="preserve">email address</w:t>
+              <w:t xml:space="preserve">PI email</w:t>
             </w:r>
           </w:p>
         </w:tc>
@@ -381,100 +1096,81 @@
               <w:jc w:val="left"/>
             </w:pPr>
             <w:r>
-              <w:t xml:space="preserve">ORCID ID</w:t>
-            </w:r>
-          </w:p>
-        </w:tc>
-      </w:tr>
-      <w:tr>
-        <w:tc>
-          <w:p>
-            <w:pPr>
-              <w:pStyle w:val="Compact"/>
-            </w:pPr>
-          </w:p>
-        </w:tc>
-        <w:tc>
-          <w:p>
-            <w:pPr>
-              <w:pStyle w:val="Compact"/>
-            </w:pPr>
-          </w:p>
-        </w:tc>
-        <w:tc>
-          <w:p>
-            <w:pPr>
-              <w:pStyle w:val="Compact"/>
-            </w:pPr>
-          </w:p>
-        </w:tc>
-        <w:tc>
-          <w:p>
-            <w:pPr>
-              <w:pStyle w:val="Compact"/>
-            </w:pPr>
-          </w:p>
-        </w:tc>
-        <w:tc>
-          <w:p>
-            <w:pPr>
-              <w:pStyle w:val="Compact"/>
-            </w:pPr>
-          </w:p>
-        </w:tc>
-        <w:tc>
-          <w:p>
-            <w:pPr>
-              <w:pStyle w:val="Compact"/>
-            </w:pPr>
-          </w:p>
-        </w:tc>
-      </w:tr>
-      <w:tr>
-        <w:tc>
-          <w:p>
-            <w:pPr>
-              <w:pStyle w:val="Compact"/>
-            </w:pPr>
-          </w:p>
-        </w:tc>
-        <w:tc>
-          <w:p>
-            <w:pPr>
-              <w:pStyle w:val="Compact"/>
-            </w:pPr>
-          </w:p>
-        </w:tc>
-        <w:tc>
-          <w:p>
-            <w:pPr>
-              <w:pStyle w:val="Compact"/>
-            </w:pPr>
-          </w:p>
-        </w:tc>
-        <w:tc>
-          <w:p>
-            <w:pPr>
-              <w:pStyle w:val="Compact"/>
-            </w:pPr>
-          </w:p>
-        </w:tc>
-        <w:tc>
-          <w:p>
-            <w:pPr>
-              <w:pStyle w:val="Compact"/>
-            </w:pPr>
-          </w:p>
-        </w:tc>
-        <w:tc>
-          <w:p>
-            <w:pPr>
-              <w:pStyle w:val="Compact"/>
-            </w:pPr>
-          </w:p>
-        </w:tc>
-      </w:tr>
-      <w:tr>
+              <w:t xml:space="preserve">PI ORCID ID</w:t>
+            </w:r>
+          </w:p>
+        </w:tc>
+        <w:tc>
+          <w:tcPr>
+            <w:tcBorders>
+              <w:bottom w:val="single"/>
+            </w:tcBorders>
+            <w:vAlign w:val="bottom"/>
+          </w:tcPr>
+          <w:p>
+            <w:pPr>
+              <w:pStyle w:val="Compact"/>
+              <w:jc w:val="left"/>
+            </w:pPr>
+            <w:r>
+              <w:t xml:space="preserve">Title of Grant</w:t>
+            </w:r>
+          </w:p>
+        </w:tc>
+        <w:tc>
+          <w:tcPr>
+            <w:tcBorders>
+              <w:bottom w:val="single"/>
+            </w:tcBorders>
+            <w:vAlign w:val="bottom"/>
+          </w:tcPr>
+          <w:p>
+            <w:pPr>
+              <w:pStyle w:val="Compact"/>
+              <w:jc w:val="left"/>
+            </w:pPr>
+            <w:r>
+              <w:t xml:space="preserve">Funding Agency</w:t>
+            </w:r>
+          </w:p>
+        </w:tc>
+        <w:tc>
+          <w:tcPr>
+            <w:tcBorders>
+              <w:bottom w:val="single"/>
+            </w:tcBorders>
+            <w:vAlign w:val="bottom"/>
+          </w:tcPr>
+          <w:p>
+            <w:pPr>
+              <w:pStyle w:val="Compact"/>
+              <w:jc w:val="left"/>
+            </w:pPr>
+            <w:r>
+              <w:t xml:space="preserve">Funding Identification Number</w:t>
+            </w:r>
+          </w:p>
+        </w:tc>
+      </w:tr>
+      <w:tr>
+        <w:tc>
+          <w:p>
+            <w:pPr>
+              <w:pStyle w:val="Compact"/>
+              <w:jc w:val="left"/>
+            </w:pPr>
+            <w:r>
+              <w:t xml:space="preserve">PI name here</w:t>
+            </w:r>
+          </w:p>
+        </w:tc>
+        <w:tc>
+          <w:p>
+            <w:pPr>
+              <w:pStyle w:val="Compact"/>
+            </w:pPr>
+          </w:p>
+        </w:tc>
         <w:tc>
           <w:p>
             <w:pPr>
@@ -523,21 +1219,10 @@
       <w:pPr>
         <w:pStyle w:val="Heading3"/>
       </w:pPr>
-      <w:bookmarkStart w:id="24" w:name="other-personnel-names-and-roles"/>
-      <w:bookmarkEnd w:id="24"/>
-      <w:r>
-        <w:t xml:space="preserve">Other personnel names and roles</w:t>
-      </w:r>
-    </w:p>
-    <w:p>
-      <w:pPr>
-        <w:pStyle w:val="FirstParagraph"/>
-      </w:pPr>
-      <w:r>
-        <w:rPr>
-          <w:i/>
-        </w:rPr>
-        <w:t xml:space="preserve">Who should a data user contact with questions about these data? You must enter a person or organization name to serve as the contact for this dataset. You may also list other personnel who participated in the project (such as field crew, lab tech, data entry etc.) in this table with optional fields e-mail addresses, organization and ORCID ID.</w:t>
+      <w:bookmarkStart w:id="33" w:name="timeframe"/>
+      <w:bookmarkEnd w:id="33"/>
+      <w:r>
+        <w:t xml:space="preserve">Timeframe</w:t>
       </w:r>
     </w:p>
     <w:tbl>
@@ -564,7 +1249,7 @@
               <w:jc w:val="left"/>
             </w:pPr>
             <w:r>
-              <w:t xml:space="preserve">First Name</w:t>
+              <w:t xml:space="preserve">Information</w:t>
             </w:r>
           </w:p>
         </w:tc>
@@ -581,10 +1266,133 @@
               <w:jc w:val="left"/>
             </w:pPr>
             <w:r>
-              <w:t xml:space="preserve">Middle Initial</w:t>
-            </w:r>
-          </w:p>
-        </w:tc>
+              <w:t xml:space="preserve">Description</w:t>
+            </w:r>
+          </w:p>
+        </w:tc>
+      </w:tr>
+      <w:tr>
+        <w:tc>
+          <w:p>
+            <w:pPr>
+              <w:pStyle w:val="Compact"/>
+              <w:jc w:val="left"/>
+            </w:pPr>
+            <w:r>
+              <w:t xml:space="preserve">Begin date</w:t>
+            </w:r>
+          </w:p>
+        </w:tc>
+        <w:tc>
+          <w:p>
+            <w:pPr>
+              <w:pStyle w:val="Compact"/>
+              <w:jc w:val="left"/>
+            </w:pPr>
+            <w:r>
+              <w:t xml:space="preserve">2016</w:t>
+            </w:r>
+          </w:p>
+        </w:tc>
+      </w:tr>
+      <w:tr>
+        <w:tc>
+          <w:p>
+            <w:pPr>
+              <w:pStyle w:val="Compact"/>
+              <w:jc w:val="left"/>
+            </w:pPr>
+            <w:r>
+              <w:t xml:space="preserve">End date</w:t>
+            </w:r>
+          </w:p>
+        </w:tc>
+        <w:tc>
+          <w:p>
+            <w:pPr>
+              <w:pStyle w:val="Compact"/>
+              <w:jc w:val="left"/>
+            </w:pPr>
+            <w:r>
+              <w:t xml:space="preserve">2019</w:t>
+            </w:r>
+          </w:p>
+        </w:tc>
+      </w:tr>
+      <w:tr>
+        <w:tc>
+          <w:p>
+            <w:pPr>
+              <w:pStyle w:val="Compact"/>
+              <w:jc w:val="left"/>
+            </w:pPr>
+            <w:r>
+              <w:t xml:space="preserve">Data collection ongoing or completed?</w:t>
+            </w:r>
+          </w:p>
+        </w:tc>
+        <w:tc>
+          <w:p>
+            <w:pPr>
+              <w:pStyle w:val="Compact"/>
+              <w:jc w:val="left"/>
+            </w:pPr>
+            <w:r>
+              <w:t xml:space="preserve">Completed</w:t>
+            </w:r>
+          </w:p>
+        </w:tc>
+      </w:tr>
+    </w:tbl>
+    <w:p>
+      <w:pPr>
+        <w:pStyle w:val="Heading3"/>
+      </w:pPr>
+      <w:bookmarkStart w:id="34" w:name="geographic-location"/>
+      <w:bookmarkEnd w:id="34"/>
+      <w:r>
+        <w:t xml:space="preserve">Geographic location</w:t>
+      </w:r>
+    </w:p>
+    <w:p>
+      <w:pPr>
+        <w:pStyle w:val="FirstParagraph"/>
+      </w:pPr>
+      <w:r>
+        <w:rPr>
+          <w:i/>
+        </w:rPr>
+        <w:t xml:space="preserve">Use decimal degrees to define a point or a bounding box. Copy this block to add multiple points or areas.</w:t>
+      </w:r>
+    </w:p>
+    <w:p>
+      <w:pPr>
+        <w:pStyle w:val="BodyText"/>
+      </w:pPr>
+      <w:r>
+        <w:rPr>
+          <w:b/>
+        </w:rPr>
+        <w:t xml:space="preserve">Verbal description:</w:t>
+      </w:r>
+      <w:r>
+        <w:t xml:space="preserve"> </w:t>
+      </w:r>
+      <w:r>
+        <w:t xml:space="preserve">Palmyra Atoll</w:t>
+      </w:r>
+    </w:p>
+    <w:tbl>
+      <w:tblPr>
+        <w:tblStyle w:val="TableNormal"/>
+        <w:tblW w:type="pct" w:w="0.0"/>
+        <w:tblLook w:firstRow="1"/>
+      </w:tblPr>
+      <w:tblGrid/>
+      <w:tr>
+        <w:trPr>
+          <w:cnfStyle w:firstRow="1"/>
+        </w:trPr>
         <w:tc>
           <w:tcPr>
             <w:tcBorders>
@@ -598,7 +1406,7 @@
               <w:jc w:val="left"/>
             </w:pPr>
             <w:r>
-              <w:t xml:space="preserve">Last Name</w:t>
+              <w:t xml:space="preserve">Direction</w:t>
             </w:r>
           </w:p>
         </w:tc>
@@ -615,174 +1423,104 @@
               <w:jc w:val="left"/>
             </w:pPr>
             <w:r>
-              <w:t xml:space="preserve">Organization</w:t>
-            </w:r>
-          </w:p>
-        </w:tc>
-        <w:tc>
-          <w:tcPr>
-            <w:tcBorders>
-              <w:bottom w:val="single"/>
-            </w:tcBorders>
-            <w:vAlign w:val="bottom"/>
-          </w:tcPr>
-          <w:p>
-            <w:pPr>
-              <w:pStyle w:val="Compact"/>
-              <w:jc w:val="left"/>
-            </w:pPr>
-            <w:r>
-              <w:t xml:space="preserve">email address</w:t>
-            </w:r>
-          </w:p>
-        </w:tc>
-        <w:tc>
-          <w:tcPr>
-            <w:tcBorders>
-              <w:bottom w:val="single"/>
-            </w:tcBorders>
-            <w:vAlign w:val="bottom"/>
-          </w:tcPr>
-          <w:p>
-            <w:pPr>
-              <w:pStyle w:val="Compact"/>
-              <w:jc w:val="left"/>
-            </w:pPr>
-            <w:r>
-              <w:t xml:space="preserve">ORCID ID</w:t>
-            </w:r>
-          </w:p>
-        </w:tc>
-      </w:tr>
-      <w:tr>
-        <w:tc>
-          <w:p>
-            <w:pPr>
-              <w:pStyle w:val="Compact"/>
-            </w:pPr>
-          </w:p>
-        </w:tc>
-        <w:tc>
-          <w:p>
-            <w:pPr>
-              <w:pStyle w:val="Compact"/>
-            </w:pPr>
-          </w:p>
-        </w:tc>
-        <w:tc>
-          <w:p>
-            <w:pPr>
-              <w:pStyle w:val="Compact"/>
-            </w:pPr>
-          </w:p>
-        </w:tc>
-        <w:tc>
-          <w:p>
-            <w:pPr>
-              <w:pStyle w:val="Compact"/>
-            </w:pPr>
-          </w:p>
-        </w:tc>
-        <w:tc>
-          <w:p>
-            <w:pPr>
-              <w:pStyle w:val="Compact"/>
-            </w:pPr>
-          </w:p>
-        </w:tc>
-        <w:tc>
-          <w:p>
-            <w:pPr>
-              <w:pStyle w:val="Compact"/>
-            </w:pPr>
-          </w:p>
-        </w:tc>
-      </w:tr>
-      <w:tr>
-        <w:tc>
-          <w:p>
-            <w:pPr>
-              <w:pStyle w:val="Compact"/>
-            </w:pPr>
-          </w:p>
-        </w:tc>
-        <w:tc>
-          <w:p>
-            <w:pPr>
-              <w:pStyle w:val="Compact"/>
-            </w:pPr>
-          </w:p>
-        </w:tc>
-        <w:tc>
-          <w:p>
-            <w:pPr>
-              <w:pStyle w:val="Compact"/>
-            </w:pPr>
-          </w:p>
-        </w:tc>
-        <w:tc>
-          <w:p>
-            <w:pPr>
-              <w:pStyle w:val="Compact"/>
-            </w:pPr>
-          </w:p>
-        </w:tc>
-        <w:tc>
-          <w:p>
-            <w:pPr>
-              <w:pStyle w:val="Compact"/>
-            </w:pPr>
-          </w:p>
-        </w:tc>
-        <w:tc>
-          <w:p>
-            <w:pPr>
-              <w:pStyle w:val="Compact"/>
-            </w:pPr>
-          </w:p>
-        </w:tc>
-      </w:tr>
-      <w:tr>
-        <w:tc>
-          <w:p>
-            <w:pPr>
-              <w:pStyle w:val="Compact"/>
-            </w:pPr>
-          </w:p>
-        </w:tc>
-        <w:tc>
-          <w:p>
-            <w:pPr>
-              <w:pStyle w:val="Compact"/>
-            </w:pPr>
-          </w:p>
-        </w:tc>
-        <w:tc>
-          <w:p>
-            <w:pPr>
-              <w:pStyle w:val="Compact"/>
-            </w:pPr>
-          </w:p>
-        </w:tc>
-        <w:tc>
-          <w:p>
-            <w:pPr>
-              <w:pStyle w:val="Compact"/>
-            </w:pPr>
-          </w:p>
-        </w:tc>
-        <w:tc>
-          <w:p>
-            <w:pPr>
-              <w:pStyle w:val="Compact"/>
-            </w:pPr>
-          </w:p>
-        </w:tc>
-        <w:tc>
-          <w:p>
-            <w:pPr>
-              <w:pStyle w:val="Compact"/>
-            </w:pPr>
+              <w:t xml:space="preserve">Coordinate</w:t>
+            </w:r>
+          </w:p>
+        </w:tc>
+      </w:tr>
+      <w:tr>
+        <w:tc>
+          <w:p>
+            <w:pPr>
+              <w:pStyle w:val="Compact"/>
+              <w:jc w:val="left"/>
+            </w:pPr>
+            <w:r>
+              <w:t xml:space="preserve">North bound</w:t>
+            </w:r>
+          </w:p>
+        </w:tc>
+        <w:tc>
+          <w:p>
+            <w:pPr>
+              <w:pStyle w:val="Compact"/>
+              <w:jc w:val="left"/>
+            </w:pPr>
+            <w:r>
+              <w:t xml:space="preserve">5.88333</w:t>
+            </w:r>
+          </w:p>
+        </w:tc>
+      </w:tr>
+      <w:tr>
+        <w:tc>
+          <w:p>
+            <w:pPr>
+              <w:pStyle w:val="Compact"/>
+              <w:jc w:val="left"/>
+            </w:pPr>
+            <w:r>
+              <w:t xml:space="preserve">South bound</w:t>
+            </w:r>
+          </w:p>
+        </w:tc>
+        <w:tc>
+          <w:p>
+            <w:pPr>
+              <w:pStyle w:val="Compact"/>
+              <w:jc w:val="left"/>
+            </w:pPr>
+            <w:r>
+              <w:t xml:space="preserve">5.871</w:t>
+            </w:r>
+          </w:p>
+        </w:tc>
+      </w:tr>
+      <w:tr>
+        <w:tc>
+          <w:p>
+            <w:pPr>
+              <w:pStyle w:val="Compact"/>
+              <w:jc w:val="left"/>
+            </w:pPr>
+            <w:r>
+              <w:t xml:space="preserve">East bound</w:t>
+            </w:r>
+          </w:p>
+        </w:tc>
+        <w:tc>
+          <w:p>
+            <w:pPr>
+              <w:pStyle w:val="Compact"/>
+              <w:jc w:val="left"/>
+            </w:pPr>
+            <w:r>
+              <w:t xml:space="preserve">-162.043</w:t>
+            </w:r>
+          </w:p>
+        </w:tc>
+      </w:tr>
+      <w:tr>
+        <w:tc>
+          <w:p>
+            <w:pPr>
+              <w:pStyle w:val="Compact"/>
+              <w:jc w:val="left"/>
+            </w:pPr>
+            <w:r>
+              <w:t xml:space="preserve">West bound</w:t>
+            </w:r>
+          </w:p>
+        </w:tc>
+        <w:tc>
+          <w:p>
+            <w:pPr>
+              <w:pStyle w:val="Compact"/>
+              <w:jc w:val="left"/>
+            </w:pPr>
+            <w:r>
+              <w:t xml:space="preserve">-162.083</w:t>
+            </w:r>
           </w:p>
         </w:tc>
       </w:tr>
@@ -791,110 +1529,8 @@
       <w:pPr>
         <w:pStyle w:val="Heading3"/>
       </w:pPr>
-      <w:bookmarkStart w:id="25" w:name="license"/>
-      <w:bookmarkEnd w:id="25"/>
-      <w:r>
-        <w:t xml:space="preserve">License</w:t>
-      </w:r>
-    </w:p>
-    <w:p>
-      <w:pPr>
-        <w:pStyle w:val="Heading3"/>
-      </w:pPr>
-      <w:bookmarkStart w:id="26" w:name="keywords"/>
-      <w:bookmarkEnd w:id="26"/>
-      <w:r>
-        <w:t xml:space="preserve">Keywords</w:t>
-      </w:r>
-    </w:p>
-    <w:p>
-      <w:pPr>
-        <w:pStyle w:val="FirstParagraph"/>
-      </w:pPr>
-      <w:r>
-        <w:rPr>
-          <w:i/>
-        </w:rPr>
-        <w:t xml:space="preserve">Using keywords from a controlled vocabulary (CV) will improve the future discovery and reuse of your data. The LTER CV is a good source for keywords. Access the</w:t>
-      </w:r>
-      <w:r>
-        <w:rPr>
-          <w:i/>
-        </w:rPr>
-        <w:t xml:space="preserve"> </w:t>
-      </w:r>
-      <w:hyperlink r:id="rId27">
-        <w:r>
-          <w:rPr>
-            <w:rStyle w:val="Hyperlink"/>
-            <w:i/>
-          </w:rPr>
-          <w:t xml:space="preserve">LTER CV here</w:t>
-        </w:r>
-      </w:hyperlink>
-      <w:r>
-        <w:rPr>
-          <w:i/>
-        </w:rPr>
-        <w:t xml:space="preserve">. Also, please determine one or two keywords that best describe your lab, station, and/or project (e.g., Trout Lake Station, NTL LTER).)</w:t>
-      </w:r>
-    </w:p>
-    <w:p>
-      <w:pPr>
-        <w:pStyle w:val="Heading3"/>
-      </w:pPr>
-      <w:bookmarkStart w:id="28" w:name="funding-of-this-work"/>
-      <w:bookmarkEnd w:id="28"/>
-      <w:r>
-        <w:t xml:space="preserve">Funding of this work</w:t>
-      </w:r>
-    </w:p>
-    <w:p>
-      <w:pPr>
-        <w:pStyle w:val="Heading2"/>
-      </w:pPr>
-      <w:bookmarkStart w:id="29" w:name="timeframe"/>
-      <w:bookmarkEnd w:id="29"/>
-      <w:r>
-        <w:t xml:space="preserve">Timeframe</w:t>
-      </w:r>
-    </w:p>
-    <w:p>
-      <w:pPr>
-        <w:pStyle w:val="FirstParagraph"/>
-      </w:pPr>
-      <w:r>
-        <w:t xml:space="preserve">• Begin date:</w:t>
-      </w:r>
-      <w:r>
-        <w:t xml:space="preserve"> </w:t>
-      </w:r>
-      <w:r>
-        <w:t xml:space="preserve">• End date:</w:t>
-      </w:r>
-      <w:r>
-        <w:t xml:space="preserve"> </w:t>
-      </w:r>
-      <w:r>
-        <w:t xml:space="preserve">• Data collection ongoing/completed:</w:t>
-      </w:r>
-    </w:p>
-    <w:p>
-      <w:pPr>
-        <w:pStyle w:val="Heading3"/>
-      </w:pPr>
-      <w:bookmarkStart w:id="30" w:name="geographic-location"/>
-      <w:bookmarkEnd w:id="30"/>
-      <w:r>
-        <w:t xml:space="preserve">Geographic location</w:t>
-      </w:r>
-    </w:p>
-    <w:p>
-      <w:pPr>
-        <w:pStyle w:val="Heading3"/>
-      </w:pPr>
-      <w:bookmarkStart w:id="31" w:name="methods"/>
-      <w:bookmarkEnd w:id="31"/>
+      <w:bookmarkStart w:id="35" w:name="methods"/>
+      <w:bookmarkEnd w:id="35"/>
       <w:r>
         <w:t xml:space="preserve">Methods</w:t>
       </w:r>
@@ -914,8 +1550,8 @@
       <w:pPr>
         <w:pStyle w:val="Heading3"/>
       </w:pPr>
-      <w:bookmarkStart w:id="32" w:name="data-provenance"/>
-      <w:bookmarkEnd w:id="32"/>
+      <w:bookmarkStart w:id="36" w:name="data-provenance"/>
+      <w:bookmarkEnd w:id="36"/>
       <w:r>
         <w:t xml:space="preserve">Data Provenance</w:t>
       </w:r>
@@ -933,52 +1569,215 @@
     </w:p>
     <w:p>
       <w:pPr>
-        <w:pStyle w:val="Heading3"/>
-      </w:pPr>
-      <w:bookmarkStart w:id="33" w:name="data-table"/>
-      <w:bookmarkEnd w:id="33"/>
-      <w:r>
-        <w:t xml:space="preserve">Data Table</w:t>
+        <w:pStyle w:val="BodyText"/>
+      </w:pPr>
+      <w:r>
+        <w:rPr>
+          <w:i/>
+        </w:rPr>
+        <w:t xml:space="preserve">Dataset title</w:t>
+      </w:r>
+      <w:r>
+        <w:t xml:space="preserve">,</w:t>
+      </w:r>
+      <w:r>
+        <w:t xml:space="preserve"> </w:t>
+      </w:r>
+      <w:r>
+        <w:rPr>
+          <w:i/>
+        </w:rPr>
+        <w:t xml:space="preserve">Dataset DOI or URL</w:t>
+      </w:r>
+      <w:r>
+        <w:t xml:space="preserve">,</w:t>
+      </w:r>
+      <w:r>
+        <w:t xml:space="preserve"> </w:t>
+      </w:r>
+      <w:r>
+        <w:rPr>
+          <w:i/>
+        </w:rPr>
+        <w:t xml:space="preserve">Creator Name</w:t>
+      </w:r>
+      <w:r>
+        <w:t xml:space="preserve"> </w:t>
+      </w:r>
+      <w:r>
+        <w:t xml:space="preserve">and</w:t>
+      </w:r>
+      <w:r>
+        <w:t xml:space="preserve"> </w:t>
+      </w:r>
+      <w:r>
+        <w:rPr>
+          <w:i/>
+        </w:rPr>
+        <w:t xml:space="preserve">Contact E-mail</w:t>
       </w:r>
     </w:p>
     <w:p>
       <w:pPr>
-        <w:pStyle w:val="FirstParagraph"/>
-      </w:pPr>
-      <w:r>
-        <w:t xml:space="preserve">Each row in the below table describes one column in your data table. Complete each row as follows:</w:t>
+        <w:pStyle w:val="Heading3"/>
+      </w:pPr>
+      <w:bookmarkStart w:id="37" w:name="data-table"/>
+      <w:bookmarkEnd w:id="37"/>
+      <w:r>
+        <w:t xml:space="preserve">Data Table</w:t>
       </w:r>
     </w:p>
     <w:p>
       <w:pPr>
-        <w:pStyle w:val="BodyText"/>
-      </w:pPr>
-      <w:r>
-        <w:t xml:space="preserve">• Description: Please give a specific definition of the column name. This can be lengthy.</w:t>
+        <w:pStyle w:val="FirstParagraph"/>
+      </w:pPr>
+      <w:r>
+        <w:t xml:space="preserve">Each row in the below table describes one column in your data table. Complete each row as follows:</w:t>
+      </w:r>
+    </w:p>
+    <w:p>
+      <w:pPr>
+        <w:pStyle w:val="Compact"/>
+        <w:numPr>
+          <w:numId w:val="1001"/>
+          <w:ilvl w:val="0"/>
+        </w:numPr>
+      </w:pPr>
+      <w:r>
+        <w:rPr>
+          <w:b/>
+        </w:rPr>
+        <w:t xml:space="preserve">Description:</w:t>
       </w:r>
       <w:r>
         <w:t xml:space="preserve"> </w:t>
       </w:r>
       <w:r>
-        <w:t xml:space="preserve">• Unit: Identify units for all numeric variables.</w:t>
+        <w:t xml:space="preserve">Please give a specific definition of the column name. This can be lengthy.</w:t>
+      </w:r>
+    </w:p>
+    <w:p>
+      <w:pPr>
+        <w:pStyle w:val="Compact"/>
+        <w:numPr>
+          <w:numId w:val="1001"/>
+          <w:ilvl w:val="0"/>
+        </w:numPr>
+      </w:pPr>
+      <w:r>
+        <w:rPr>
+          <w:b/>
+        </w:rPr>
+        <w:t xml:space="preserve">Unit:</w:t>
       </w:r>
       <w:r>
         <w:t xml:space="preserve"> </w:t>
       </w:r>
       <w:r>
-        <w:t xml:space="preserve">• Code explanation: If you use codes in your column, please explain in this way: e.g., LR=Little Rock Lake, A=Sample suspect, J=Nonstandard routine followed</w:t>
+        <w:t xml:space="preserve">Identify units for all numeric variables. All rows where there is an * under the unit column must be filled in with a unit.</w:t>
+      </w:r>
+    </w:p>
+    <w:p>
+      <w:pPr>
+        <w:pStyle w:val="Compact"/>
+        <w:numPr>
+          <w:numId w:val="1001"/>
+          <w:ilvl w:val="0"/>
+        </w:numPr>
+      </w:pPr>
+      <w:r>
+        <w:rPr>
+          <w:b/>
+        </w:rPr>
+        <w:t xml:space="preserve">Date format:</w:t>
       </w:r>
       <w:r>
         <w:t xml:space="preserve"> </w:t>
       </w:r>
       <w:r>
-        <w:t xml:space="preserve">• Date format: Please tell us exactly how the date and time is formatted: e.g. mm/dd/yyyy hh:mm:ss plus the time zone and whether or not daylight savings was observed. ISO date format of YYYY-MM-DD or YYYY-MM-DD hh:mm:ss is preferred.</w:t>
+        <w:t xml:space="preserve">Please tell us exactly how the date and time is formatted: e.g. mm/dd/yyyy hh:mm:ss plus the time zone and whether or not daylight savings was observed. ISO date format of YYYY-MM-DD or YYYY-MM-DD hh:mm:ss is preferred.</w:t>
+      </w:r>
+    </w:p>
+    <w:p>
+      <w:pPr>
+        <w:pStyle w:val="Compact"/>
+        <w:numPr>
+          <w:numId w:val="1001"/>
+          <w:ilvl w:val="0"/>
+        </w:numPr>
+      </w:pPr>
+      <w:r>
+        <w:rPr>
+          <w:b/>
+        </w:rPr>
+        <w:t xml:space="preserve">Missing value code:</w:t>
       </w:r>
       <w:r>
         <w:t xml:space="preserve"> </w:t>
       </w:r>
       <w:r>
-        <w:t xml:space="preserve">• Missing value code: If a code for ‘no data’ is used, please specify: e.g., -99999</w:t>
+        <w:t xml:space="preserve">If a code for ‘no data’ is used, please specify: e.g., -99999</w:t>
+      </w:r>
+    </w:p>
+    <w:p>
+      <w:pPr>
+        <w:numPr>
+          <w:numId w:val="1001"/>
+          <w:ilvl w:val="0"/>
+        </w:numPr>
+      </w:pPr>
+      <w:r>
+        <w:rPr>
+          <w:b/>
+        </w:rPr>
+        <w:t xml:space="preserve">Missing value code Explanation:</w:t>
+      </w:r>
+      <w:r>
+        <w:t xml:space="preserve"> </w:t>
+      </w:r>
+      <w:r>
+        <w:t xml:space="preserve">Why are this calues missing? e.g: value not available, value not recorded.</w:t>
+      </w:r>
+    </w:p>
+    <w:p>
+      <w:pPr>
+        <w:pStyle w:val="Compact"/>
+        <w:numPr>
+          <w:numId w:val="1001"/>
+          <w:ilvl w:val="0"/>
+        </w:numPr>
+      </w:pPr>
+      <w:r>
+        <w:rPr>
+          <w:b/>
+        </w:rPr>
+        <w:t xml:space="preserve">Table name:</w:t>
+      </w:r>
+      <w:r>
+        <w:t xml:space="preserve"> </w:t>
+      </w:r>
+      <w:r>
+        <w:t xml:space="preserve">(A short name for this table)</w:t>
+      </w:r>
+    </w:p>
+    <w:p>
+      <w:pPr>
+        <w:numPr>
+          <w:numId w:val="1001"/>
+          <w:ilvl w:val="0"/>
+        </w:numPr>
+      </w:pPr>
+      <w:r>
+        <w:rPr>
+          <w:b/>
+        </w:rPr>
+        <w:t xml:space="preserve">Table description:</w:t>
+      </w:r>
+      <w:r>
+        <w:t xml:space="preserve"> </w:t>
+      </w:r>
+      <w:r>
+        <w:t xml:space="preserve">(Add brief description of table contents)</w:t>
       </w:r>
     </w:p>
     <w:tbl>
@@ -2276,12 +3075,23 @@
     </w:tbl>
     <w:p>
       <w:pPr>
-        <w:pStyle w:val="Heading4"/>
-      </w:pPr>
-      <w:bookmarkStart w:id="34" w:name="attributes-code"/>
-      <w:bookmarkEnd w:id="34"/>
+        <w:pStyle w:val="Heading3"/>
+      </w:pPr>
+      <w:bookmarkStart w:id="38" w:name="attributes-code"/>
+      <w:bookmarkEnd w:id="38"/>
       <w:r>
         <w:t xml:space="preserve">Attributes code</w:t>
+      </w:r>
+    </w:p>
+    <w:p>
+      <w:pPr>
+        <w:pStyle w:val="FirstParagraph"/>
+      </w:pPr>
+      <w:r>
+        <w:rPr>
+          <w:i/>
+        </w:rPr>
+        <w:t xml:space="preserve">If you use codes in your column, please define each code in the following table. Fill in only if necessary</w:t>
       </w:r>
     </w:p>
     <w:p>
@@ -3554,106 +4364,8 @@
       <w:pPr>
         <w:pStyle w:val="Heading3"/>
       </w:pPr>
-      <w:bookmarkStart w:id="35" w:name="spatial-data-objects"/>
-      <w:bookmarkEnd w:id="35"/>
-      <w:r>
-        <w:t xml:space="preserve">Spatial data objects</w:t>
-      </w:r>
-    </w:p>
-    <w:p>
-      <w:pPr>
-        <w:pStyle w:val="FirstParagraph"/>
-      </w:pPr>
-      <w:r>
-        <w:t xml:space="preserve">(List any geospatial data objects you would like to archive. Organize spatial data into .zip directories</w:t>
-      </w:r>
-      <w:r>
-        <w:t xml:space="preserve"> </w:t>
-      </w:r>
-      <w:r>
-        <w:t xml:space="preserve">and describe each.)</w:t>
-      </w:r>
-      <w:r>
-        <w:t xml:space="preserve"> </w:t>
-      </w:r>
-      <w:r>
-        <w:t xml:space="preserve">Directory name: (A short name for the data)</w:t>
-      </w:r>
-      <w:r>
-        <w:t xml:space="preserve"> </w:t>
-      </w:r>
-      <w:r>
-        <w:t xml:space="preserve">Directory description: (A brief description of the data)</w:t>
-      </w:r>
-    </w:p>
-    <w:p>
-      <w:pPr>
-        <w:pStyle w:val="BodyText"/>
-      </w:pPr>
-      <w:r>
-        <w:t xml:space="preserve">Horizontal Coordinate System Name (e.g. WGS_1984_UTM_Zone_12N)</w:t>
-      </w:r>
-      <w:r>
-        <w:t xml:space="preserve"> </w:t>
-      </w:r>
-      <w:r>
-        <w:t xml:space="preserve">Horizontal Accuracy Report</w:t>
-      </w:r>
-      <w:r>
-        <w:t xml:space="preserve"> </w:t>
-      </w:r>
-      <w:r>
-        <w:t xml:space="preserve">Vertical Accuracy Report</w:t>
-      </w:r>
-      <w:r>
-        <w:t xml:space="preserve"> </w:t>
-      </w:r>
-      <w:r>
-        <w:t xml:space="preserve">Cell Size X Direction</w:t>
-      </w:r>
-      <w:r>
-        <w:t xml:space="preserve"> </w:t>
-      </w:r>
-      <w:r>
-        <w:t xml:space="preserve">Cell Size Y Direction</w:t>
-      </w:r>
-      <w:r>
-        <w:t xml:space="preserve"> </w:t>
-      </w:r>
-      <w:r>
-        <w:t xml:space="preserve">Raster Origin (e.g. Upper Left)</w:t>
-      </w:r>
-      <w:r>
-        <w:t xml:space="preserve"> </w:t>
-      </w:r>
-      <w:r>
-        <w:t xml:space="preserve">Number of Rows</w:t>
-      </w:r>
-      <w:r>
-        <w:t xml:space="preserve"> </w:t>
-      </w:r>
-      <w:r>
-        <w:t xml:space="preserve">Number of Columns</w:t>
-      </w:r>
-      <w:r>
-        <w:t xml:space="preserve"> </w:t>
-      </w:r>
-      <w:r>
-        <w:t xml:space="preserve">Number of Verticals</w:t>
-      </w:r>
-      <w:r>
-        <w:t xml:space="preserve"> </w:t>
-      </w:r>
-      <w:r>
-        <w:t xml:space="preserve">Cell Geometry (e.g. pixel)</w:t>
-      </w:r>
-    </w:p>
-    <w:p>
-      <w:pPr>
-        <w:pStyle w:val="Heading3"/>
-      </w:pPr>
-      <w:bookmarkStart w:id="36" w:name="scriptscode-software"/>
-      <w:bookmarkEnd w:id="36"/>
+      <w:bookmarkStart w:id="39" w:name="scriptscode-software"/>
+      <w:bookmarkEnd w:id="39"/>
       <w:r>
         <w:t xml:space="preserve">Scripts/code (software)</w:t>
       </w:r>
@@ -3671,10 +4383,113 @@
     </w:p>
     <w:p>
       <w:pPr>
+        <w:pStyle w:val="BodyText"/>
+      </w:pPr>
+      <w:r>
+        <w:t xml:space="preserve">File name Description Scripting language</w:t>
+      </w:r>
+    </w:p>
+    <w:tbl>
+      <w:tblPr>
+        <w:tblStyle w:val="TableNormal"/>
+        <w:tblW w:type="pct" w:w="3541.666666666667"/>
+        <w:tblLook w:firstRow="1"/>
+      </w:tblPr>
+      <w:tblGrid>
+        <w:gridCol w:w="1870"/>
+        <w:gridCol w:w="1540"/>
+        <w:gridCol w:w="2200"/>
+      </w:tblGrid>
+      <w:tr>
+        <w:trPr>
+          <w:cnfStyle w:firstRow="1"/>
+        </w:trPr>
+        <w:tc>
+          <w:tcPr>
+            <w:tcBorders>
+              <w:bottom w:val="single"/>
+            </w:tcBorders>
+            <w:vAlign w:val="bottom"/>
+          </w:tcPr>
+          <w:p>
+            <w:pPr>
+              <w:pStyle w:val="Compact"/>
+              <w:jc w:val="left"/>
+            </w:pPr>
+            <w:r>
+              <w:t xml:space="preserve">File name</w:t>
+            </w:r>
+          </w:p>
+        </w:tc>
+        <w:tc>
+          <w:tcPr>
+            <w:tcBorders>
+              <w:bottom w:val="single"/>
+            </w:tcBorders>
+            <w:vAlign w:val="bottom"/>
+          </w:tcPr>
+          <w:p>
+            <w:pPr>
+              <w:pStyle w:val="Compact"/>
+              <w:jc w:val="left"/>
+            </w:pPr>
+            <w:r>
+              <w:t xml:space="preserve">Description</w:t>
+            </w:r>
+          </w:p>
+        </w:tc>
+        <w:tc>
+          <w:tcPr>
+            <w:tcBorders>
+              <w:bottom w:val="single"/>
+            </w:tcBorders>
+            <w:vAlign w:val="bottom"/>
+          </w:tcPr>
+          <w:p>
+            <w:pPr>
+              <w:pStyle w:val="Compact"/>
+              <w:jc w:val="left"/>
+            </w:pPr>
+            <w:r>
+              <w:t xml:space="preserve">Scripting language</w:t>
+            </w:r>
+          </w:p>
+        </w:tc>
+      </w:tr>
+      <w:tr>
+        <w:tc>
+          <w:p>
+            <w:pPr>
+              <w:pStyle w:val="Compact"/>
+              <w:jc w:val="left"/>
+            </w:pPr>
+            <w:r>
+              <w:t xml:space="preserve">file name here</w:t>
+            </w:r>
+          </w:p>
+        </w:tc>
+        <w:tc>
+          <w:p>
+            <w:pPr>
+              <w:pStyle w:val="Compact"/>
+            </w:pPr>
+          </w:p>
+        </w:tc>
+        <w:tc>
+          <w:p>
+            <w:pPr>
+              <w:pStyle w:val="Compact"/>
+            </w:pPr>
+          </w:p>
+        </w:tc>
+      </w:tr>
+    </w:tbl>
+    <w:p>
+      <w:pPr>
         <w:pStyle w:val="Heading3"/>
       </w:pPr>
-      <w:bookmarkStart w:id="37" w:name="other-objects-misc."/>
-      <w:bookmarkEnd w:id="37"/>
+      <w:bookmarkStart w:id="40" w:name="other-objects-misc."/>
+      <w:bookmarkEnd w:id="40"/>
       <w:r>
         <w:t xml:space="preserve">Other objects (misc.)</w:t>
       </w:r>
@@ -3690,12 +4505,107 @@
         <w:t xml:space="preserve">List any other objects (e.g. .zip, .pdf, etc.) you would like to archive.</w:t>
       </w:r>
     </w:p>
+    <w:tbl>
+      <w:tblPr>
+        <w:tblStyle w:val="TableNormal"/>
+        <w:tblW w:type="pct" w:w="2916.666666666667"/>
+        <w:tblLook w:firstRow="1"/>
+      </w:tblPr>
+      <w:tblGrid>
+        <w:gridCol w:w="1870"/>
+        <w:gridCol w:w="1540"/>
+        <w:gridCol w:w="1210"/>
+      </w:tblGrid>
+      <w:tr>
+        <w:trPr>
+          <w:cnfStyle w:firstRow="1"/>
+        </w:trPr>
+        <w:tc>
+          <w:tcPr>
+            <w:tcBorders>
+              <w:bottom w:val="single"/>
+            </w:tcBorders>
+            <w:vAlign w:val="bottom"/>
+          </w:tcPr>
+          <w:p>
+            <w:pPr>
+              <w:pStyle w:val="Compact"/>
+              <w:jc w:val="left"/>
+            </w:pPr>
+            <w:r>
+              <w:t xml:space="preserve">File name</w:t>
+            </w:r>
+          </w:p>
+        </w:tc>
+        <w:tc>
+          <w:tcPr>
+            <w:tcBorders>
+              <w:bottom w:val="single"/>
+            </w:tcBorders>
+            <w:vAlign w:val="bottom"/>
+          </w:tcPr>
+          <w:p>
+            <w:pPr>
+              <w:pStyle w:val="Compact"/>
+              <w:jc w:val="left"/>
+            </w:pPr>
+            <w:r>
+              <w:t xml:space="preserve">Description</w:t>
+            </w:r>
+          </w:p>
+        </w:tc>
+        <w:tc>
+          <w:tcPr>
+            <w:tcBorders>
+              <w:bottom w:val="single"/>
+            </w:tcBorders>
+            <w:vAlign w:val="bottom"/>
+          </w:tcPr>
+          <w:p>
+            <w:pPr>
+              <w:pStyle w:val="Compact"/>
+              <w:jc w:val="left"/>
+            </w:pPr>
+            <w:r>
+              <w:t xml:space="preserve">Data type</w:t>
+            </w:r>
+          </w:p>
+        </w:tc>
+      </w:tr>
+      <w:tr>
+        <w:tc>
+          <w:p>
+            <w:pPr>
+              <w:pStyle w:val="Compact"/>
+              <w:jc w:val="left"/>
+            </w:pPr>
+            <w:r>
+              <w:t xml:space="preserve">file name here</w:t>
+            </w:r>
+          </w:p>
+        </w:tc>
+        <w:tc>
+          <w:p>
+            <w:pPr>
+              <w:pStyle w:val="Compact"/>
+            </w:pPr>
+          </w:p>
+        </w:tc>
+        <w:tc>
+          <w:p>
+            <w:pPr>
+              <w:pStyle w:val="Compact"/>
+            </w:pPr>
+          </w:p>
+        </w:tc>
+      </w:tr>
+    </w:tbl>
     <w:p>
       <w:pPr>
         <w:pStyle w:val="Heading3"/>
       </w:pPr>
-      <w:bookmarkStart w:id="38" w:name="articles"/>
-      <w:bookmarkEnd w:id="38"/>
+      <w:bookmarkStart w:id="41" w:name="articles"/>
+      <w:bookmarkEnd w:id="41"/>
       <w:r>
         <w:t xml:space="preserve">Articles</w:t>
       </w:r>
@@ -3711,12 +4621,113 @@
         <w:t xml:space="preserve">List articles citing this dataset</w:t>
       </w:r>
     </w:p>
+    <w:tbl>
+      <w:tblPr>
+        <w:tblStyle w:val="TableNormal"/>
+        <w:tblW w:type="pct" w:w="4236.111111111111"/>
+        <w:tblLook w:firstRow="1"/>
+      </w:tblPr>
+      <w:tblGrid>
+        <w:gridCol w:w="3190"/>
+        <w:gridCol w:w="1760"/>
+        <w:gridCol w:w="1760"/>
+      </w:tblGrid>
+      <w:tr>
+        <w:trPr>
+          <w:cnfStyle w:firstRow="1"/>
+        </w:trPr>
+        <w:tc>
+          <w:tcPr>
+            <w:tcBorders>
+              <w:bottom w:val="single"/>
+            </w:tcBorders>
+            <w:vAlign w:val="bottom"/>
+          </w:tcPr>
+          <w:p>
+            <w:pPr>
+              <w:pStyle w:val="Compact"/>
+              <w:jc w:val="left"/>
+            </w:pPr>
+            <w:r>
+              <w:t xml:space="preserve">Article DOI or URL (DOI is</w:t>
+            </w:r>
+            <w:r>
+              <w:t xml:space="preserve"> </w:t>
+            </w:r>
+            <w:r>
+              <w:t xml:space="preserve">preferred)</w:t>
+            </w:r>
+          </w:p>
+        </w:tc>
+        <w:tc>
+          <w:tcPr>
+            <w:tcBorders>
+              <w:bottom w:val="single"/>
+            </w:tcBorders>
+            <w:vAlign w:val="bottom"/>
+          </w:tcPr>
+          <w:p>
+            <w:pPr>
+              <w:pStyle w:val="Compact"/>
+              <w:jc w:val="left"/>
+            </w:pPr>
+            <w:r>
+              <w:t xml:space="preserve">Article title</w:t>
+            </w:r>
+          </w:p>
+        </w:tc>
+        <w:tc>
+          <w:tcPr>
+            <w:tcBorders>
+              <w:bottom w:val="single"/>
+            </w:tcBorders>
+            <w:vAlign w:val="bottom"/>
+          </w:tcPr>
+          <w:p>
+            <w:pPr>
+              <w:pStyle w:val="Compact"/>
+              <w:jc w:val="left"/>
+            </w:pPr>
+            <w:r>
+              <w:t xml:space="preserve">Journal title</w:t>
+            </w:r>
+          </w:p>
+        </w:tc>
+      </w:tr>
+      <w:tr>
+        <w:tc>
+          <w:p>
+            <w:pPr>
+              <w:pStyle w:val="Compact"/>
+              <w:jc w:val="left"/>
+            </w:pPr>
+            <w:r>
+              <w:t xml:space="preserve">article doi here</w:t>
+            </w:r>
+          </w:p>
+        </w:tc>
+        <w:tc>
+          <w:p>
+            <w:pPr>
+              <w:pStyle w:val="Compact"/>
+            </w:pPr>
+          </w:p>
+        </w:tc>
+        <w:tc>
+          <w:p>
+            <w:pPr>
+              <w:pStyle w:val="Compact"/>
+            </w:pPr>
+          </w:p>
+        </w:tc>
+      </w:tr>
+    </w:tbl>
     <w:p>
       <w:pPr>
         <w:pStyle w:val="Heading3"/>
       </w:pPr>
-      <w:bookmarkStart w:id="39" w:name="notes-and-comments"/>
-      <w:bookmarkEnd w:id="39"/>
+      <w:bookmarkStart w:id="42" w:name="notes-and-comments"/>
+      <w:bookmarkEnd w:id="42"/>
       <w:r>
         <w:t xml:space="preserve">Notes and Comments</w:t>
       </w:r>
@@ -3829,7 +4840,7 @@
     </w:lvl>
   </w:abstractNum>
   <w:abstractNum w:abstractNumId="990">
-    <w:nsid w:val="8e8cf463"/>
+    <w:nsid w:val="25c8f273"/>
     <w:multiLevelType w:val="multilevel"/>
     <w:lvl w:ilvl="0">
       <w:numFmt w:val="bullet"/>
@@ -3900,6 +4911,87 @@
     <w:lvl w:ilvl="6">
       <w:numFmt w:val="bullet"/>
       <w:lvlText w:val=" "/>
+      <w:lvlJc w:val="left"/>
+      <w:pPr>
+        <w:tabs>
+          <w:tab w:val="num" w:pos="4320"/>
+        </w:tabs>
+        <w:ind w:left="4800" w:hanging="480"/>
+      </w:pPr>
+    </w:lvl>
+  </w:abstractNum>
+  <w:abstractNum w:abstractNumId="991">
+    <w:nsid w:val="2e08e4a5"/>
+    <w:multiLevelType w:val="multilevel"/>
+    <w:lvl w:ilvl="0">
+      <w:numFmt w:val="bullet"/>
+      <w:lvlText w:val="•"/>
+      <w:lvlJc w:val="left"/>
+      <w:pPr>
+        <w:tabs>
+          <w:tab w:val="num" w:pos="0"/>
+        </w:tabs>
+        <w:ind w:left="480" w:hanging="480"/>
+      </w:pPr>
+    </w:lvl>
+    <w:lvl w:ilvl="1">
+      <w:numFmt w:val="bullet"/>
+      <w:lvlText w:val="–"/>
+      <w:lvlJc w:val="left"/>
+      <w:pPr>
+        <w:tabs>
+          <w:tab w:val="num" w:pos="720"/>
+        </w:tabs>
+        <w:ind w:left="1200" w:hanging="480"/>
+      </w:pPr>
+    </w:lvl>
+    <w:lvl w:ilvl="2">
+      <w:numFmt w:val="bullet"/>
+      <w:lvlText w:val="•"/>
+      <w:lvlJc w:val="left"/>
+      <w:pPr>
+        <w:tabs>
+          <w:tab w:val="num" w:pos="1440"/>
+        </w:tabs>
+        <w:ind w:left="1920" w:hanging="480"/>
+      </w:pPr>
+    </w:lvl>
+    <w:lvl w:ilvl="3">
+      <w:numFmt w:val="bullet"/>
+      <w:lvlText w:val="–"/>
+      <w:lvlJc w:val="left"/>
+      <w:pPr>
+        <w:tabs>
+          <w:tab w:val="num" w:pos="2160"/>
+        </w:tabs>
+        <w:ind w:left="2640" w:hanging="480"/>
+      </w:pPr>
+    </w:lvl>
+    <w:lvl w:ilvl="4">
+      <w:numFmt w:val="bullet"/>
+      <w:lvlText w:val="•"/>
+      <w:lvlJc w:val="left"/>
+      <w:pPr>
+        <w:tabs>
+          <w:tab w:val="num" w:pos="2880"/>
+        </w:tabs>
+        <w:ind w:left="3360" w:hanging="480"/>
+      </w:pPr>
+    </w:lvl>
+    <w:lvl w:ilvl="5">
+      <w:numFmt w:val="bullet"/>
+      <w:lvlText w:val="–"/>
+      <w:lvlJc w:val="left"/>
+      <w:pPr>
+        <w:tabs>
+          <w:tab w:val="num" w:pos="3600"/>
+        </w:tabs>
+        <w:ind w:left="4080" w:hanging="480"/>
+      </w:pPr>
+    </w:lvl>
+    <w:lvl w:ilvl="6">
+      <w:numFmt w:val="bullet"/>
+      <w:lvlText w:val="•"/>
       <w:lvlJc w:val="left"/>
       <w:pPr>
         <w:tabs>
@@ -3914,6 +5006,9 @@
   </w:num>
   <w:num w:numId="1000">
     <w:abstractNumId w:val="990"/>
+  </w:num>
+  <w:num w:numId="1001">
+    <w:abstractNumId w:val="991"/>
   </w:num>
 </w:numbering>
 </file>

</xml_diff>